<commit_message>
only one descriptor/value pair per line is copied to description files
</commit_message>
<xml_diff>
--- a/main/INSTRUCTIONS.docx
+++ b/main/INSTRUCTIONS.docx
@@ -312,7 +312,19 @@
         <w:t xml:space="preserve"> </w:t>
       </w:r>
       <w:r>
-        <w:t xml:space="preserve">and enter the study short name (ID). This will make a direcory tree, description files and a local copy of</w:t>
+        <w:t xml:space="preserve">and enter</w:t>
+      </w:r>
+      <w:r>
+        <w:t xml:space="preserve"> </w:t>
+      </w:r>
+      <w:r>
+        <w:t xml:space="preserve">the study short name (ID). This will make a direcory tree, description files and a local copy</w:t>
+      </w:r>
+      <w:r>
+        <w:t xml:space="preserve"> </w:t>
+      </w:r>
+      <w:r>
+        <w:t xml:space="preserve">of</w:t>
       </w:r>
       <w:r>
         <w:t xml:space="preserve"> </w:t>
@@ -324,7 +336,19 @@
         <w:t xml:space="preserve">makeStudy.bat</w:t>
       </w:r>
       <w:r>
-        <w:t xml:space="preserve">. Short study name (ID) is used as the name of the directory (no spaces or special characters, file name conventions apply!!). Each study tree has a</w:t>
+        <w:t xml:space="preserve">. Short study name (ID) is used as the name of the directory</w:t>
+      </w:r>
+      <w:r>
+        <w:t xml:space="preserve"> </w:t>
+      </w:r>
+      <w:r>
+        <w:t xml:space="preserve">(no spaces or special characters, file name conventions apply!!).</w:t>
+      </w:r>
+      <w:r>
+        <w:t xml:space="preserve"> </w:t>
+      </w:r>
+      <w:r>
+        <w:t xml:space="preserve">Each study tree has a</w:t>
       </w:r>
       <w:r>
         <w:t xml:space="preserve"> </w:t>
@@ -369,7 +393,13 @@
         <w:t xml:space="preserve">_STUDIES</w:t>
       </w:r>
       <w:r>
-        <w:t xml:space="preserve">. In the main</w:t>
+        <w:t xml:space="preserve">.</w:t>
+      </w:r>
+      <w:r>
+        <w:t xml:space="preserve"> </w:t>
+      </w:r>
+      <w:r>
+        <w:t xml:space="preserve">In the main</w:t>
       </w:r>
       <w:r>
         <w:t xml:space="preserve"> </w:t>
@@ -396,7 +426,13 @@
         <w:t xml:space="preserve">makeStudy.bat</w:t>
       </w:r>
       <w:r>
-        <w:t xml:space="preserve">. To create a new study, run the</w:t>
+        <w:t xml:space="preserve">.</w:t>
+      </w:r>
+      <w:r>
+        <w:t xml:space="preserve"> </w:t>
+      </w:r>
+      <w:r>
+        <w:t xml:space="preserve">To create a new study, run the</w:t>
       </w:r>
       <w:r>
         <w:t xml:space="preserve"> </w:t>
@@ -411,7 +447,13 @@
         <w:t xml:space="preserve"> </w:t>
       </w:r>
       <w:r>
-        <w:t xml:space="preserve">and enter the study ID (Short name), This file will make a new directory tree, rooted in the</w:t>
+        <w:t xml:space="preserve">and enter the study ID (Short name).</w:t>
+      </w:r>
+      <w:r>
+        <w:t xml:space="preserve"> </w:t>
+      </w:r>
+      <w:r>
+        <w:t xml:space="preserve">This file will make a new directory tree, rooted in the</w:t>
       </w:r>
       <w:r>
         <w:t xml:space="preserve"> </w:t>
@@ -426,7 +468,13 @@
         <w:t xml:space="preserve"> </w:t>
       </w:r>
       <w:r>
-        <w:t xml:space="preserve">subdirectory. Each study tree has a</w:t>
+        <w:t xml:space="preserve">subdirectory.</w:t>
+      </w:r>
+      <w:r>
+        <w:t xml:space="preserve"> </w:t>
+      </w:r>
+      <w:r>
+        <w:t xml:space="preserve">Each study tree has a</w:t>
       </w:r>
       <w:r>
         <w:t xml:space="preserve"> </w:t>
@@ -489,7 +537,13 @@
         <w:t xml:space="preserve"> </w:t>
       </w:r>
       <w:r>
-        <w:t xml:space="preserve">folder of that study. To make a new assay, run the</w:t>
+        <w:t xml:space="preserve">folder of that study.</w:t>
+      </w:r>
+      <w:r>
+        <w:t xml:space="preserve"> </w:t>
+      </w:r>
+      <w:r>
+        <w:t xml:space="preserve">To make a new assay, run the</w:t>
       </w:r>
       <w:r>
         <w:t xml:space="preserve"> </w:t>
@@ -550,7 +604,13 @@
         <w:t xml:space="preserve"> </w:t>
       </w:r>
       <w:r>
-        <w:t xml:space="preserve">assay ID (Short name, for example ASSAY1). Short assay name and type (separated by '-') are used as the name of the assay directory tree (for expample: ASSAY1-NGS).</w:t>
+        <w:t xml:space="preserve">assay ID (Short name, for example ASSAY1). Short assay name and type (separated by '-')</w:t>
+      </w:r>
+      <w:r>
+        <w:t xml:space="preserve"> </w:t>
+      </w:r>
+      <w:r>
+        <w:t xml:space="preserve">are used as the name of the assay directory tree (for expample: ASSAY1-NGS).</w:t>
       </w:r>
     </w:p>
     <w:p>
@@ -558,7 +618,13 @@
         <w:pStyle w:val="BodyText"/>
       </w:pPr>
       <w:r>
-        <w:t xml:space="preserve">Folders in assay directory trees for different Classes slightly differ, according to the need of the Class.</w:t>
+        <w:t xml:space="preserve">Folders in assay directory trees for different Classes slightly differ,</w:t>
+      </w:r>
+      <w:r>
+        <w:t xml:space="preserve"> </w:t>
+      </w:r>
+      <w:r>
+        <w:t xml:space="preserve">according to the need of the Class.</w:t>
       </w:r>
     </w:p>
     <w:p>
@@ -629,13 +695,13 @@
         <w:pStyle w:val="FirstParagraph"/>
       </w:pPr>
       <w:r>
-        <w:t xml:space="preserve">Item description can be some text (for example investigator's name or a longer description of the study, study, and analysis)</w:t>
-      </w:r>
-      <w:r>
-        <w:t xml:space="preserve"> </w:t>
-      </w:r>
-      <w:r>
-        <w:t xml:space="preserve">or a value (for example the path to</w:t>
+        <w:t xml:space="preserve">Item description can be some text (for example investigator's name or a longer description</w:t>
+      </w:r>
+      <w:r>
+        <w:t xml:space="preserve"> </w:t>
+      </w:r>
+      <w:r>
+        <w:t xml:space="preserve">of the study, study, and analysis) or a value (for example the path to</w:t>
       </w:r>
       <w:r>
         <w:t xml:space="preserve"> </w:t>
@@ -650,7 +716,19 @@
         <w:t xml:space="preserve"> </w:t>
       </w:r>
       <w:r>
-        <w:t xml:space="preserve">file). Each item should be typed in one line. Special escaped characters for line break (</w:t>
+        <w:t xml:space="preserve">file).</w:t>
+      </w:r>
+      <w:r>
+        <w:t xml:space="preserve"> </w:t>
+      </w:r>
+      <w:r>
+        <w:t xml:space="preserve">Each item should be typed in one line. Special escaped characters for</w:t>
+      </w:r>
+      <w:r>
+        <w:t xml:space="preserve"> </w:t>
+      </w:r>
+      <w:r>
+        <w:t xml:space="preserve">line break (</w:t>
       </w:r>
       <w:r>
         <w:rPr>
@@ -668,7 +746,13 @@
         <w:t xml:space="preserve">\t</w:t>
       </w:r>
       <w:r>
-        <w:t xml:space="preserve">) are allowed. Be careful if the description contains prime symbol (' ,as in 5'): use ' instead.</w:t>
+        <w:t xml:space="preserve">) are allowed. Be careful if the description contains prime</w:t>
+      </w:r>
+      <w:r>
+        <w:t xml:space="preserve"> </w:t>
+      </w:r>
+      <w:r>
+        <w:t xml:space="preserve">symbol (' ,as in 5'), it is safer to spell it, like 5-prime.</w:t>
       </w:r>
     </w:p>
     <w:p>
@@ -710,19 +794,25 @@
         <w:t xml:space="preserve">study.ini</w:t>
       </w:r>
       <w:r>
-        <w:t xml:space="preserve">, which is organized in the same way as description files.</w:t>
-      </w:r>
-      <w:r>
-        <w:t xml:space="preserve"> </w:t>
-      </w:r>
-      <w:r>
-        <w:t xml:space="preserve">This file contains fields and descriptions that do not change, for example principal investigator name.</w:t>
-      </w:r>
-      <w:r>
-        <w:t xml:space="preserve"> </w:t>
-      </w:r>
-      <w:r>
-        <w:t xml:space="preserve">Information in this file will be appended to the description files for studies and assays.</w:t>
+        <w:t xml:space="preserve">, which is organized in the same way</w:t>
+      </w:r>
+      <w:r>
+        <w:t xml:space="preserve"> </w:t>
+      </w:r>
+      <w:r>
+        <w:t xml:space="preserve">as description files. This file contains fields and descriptions that do not change,</w:t>
+      </w:r>
+      <w:r>
+        <w:t xml:space="preserve"> </w:t>
+      </w:r>
+      <w:r>
+        <w:t xml:space="preserve">for example principal investigator name. Information in this file will be appended to the</w:t>
+      </w:r>
+      <w:r>
+        <w:t xml:space="preserve"> </w:t>
+      </w:r>
+      <w:r>
+        <w:t xml:space="preserve">description files for studies and assays.</w:t>
       </w:r>
     </w:p>
     <w:sectPr/>
@@ -833,7 +923,7 @@
     </w:lvl>
   </w:abstractNum>
   <w:abstractNum w:abstractNumId="990">
-    <w:nsid w:val="9bc41cc6"/>
+    <w:nsid w:val="dcf1a3eb"/>
     <w:multiLevelType w:val="multilevel"/>
     <w:lvl w:ilvl="0">
       <w:numFmt w:val="bullet"/>
@@ -914,7 +1004,7 @@
     </w:lvl>
   </w:abstractNum>
   <w:abstractNum w:abstractNumId="991">
-    <w:nsid w:val="a396e7fa"/>
+    <w:nsid w:val="fbe1f7c3"/>
     <w:multiLevelType w:val="multilevel"/>
     <w:lvl w:ilvl="0">
       <w:numFmt w:val="bullet"/>
@@ -995,7 +1085,7 @@
     </w:lvl>
   </w:abstractNum>
   <w:abstractNum w:abstractNumId="99411">
-    <w:nsid w:val="c156e6b1"/>
+    <w:nsid w:val="9b55ddd3"/>
     <w:multiLevelType w:val="multilevel"/>
     <w:lvl w:ilvl="0">
       <w:start w:val="1"/>

</xml_diff>

<commit_message>
enable updates of existing directory trees
update.bat updates files downt the directory tree.
</commit_message>
<xml_diff>
--- a/main/INSTRUCTIONS.docx
+++ b/main/INSTRUCTIONS.docx
@@ -4,12 +4,90 @@
   <w:body>
     <w:p>
       <w:pPr>
+        <w:pStyle w:val="Title"/>
+      </w:pPr>
+      <w:r>
+        <w:t xml:space="preserve">pISA-tree:</w:t>
+      </w:r>
+      <w:r>
+        <w:t xml:space="preserve"> </w:t>
+      </w:r>
+      <w:r>
+        <w:t xml:space="preserve">Standard</w:t>
+      </w:r>
+      <w:r>
+        <w:t xml:space="preserve"> </w:t>
+      </w:r>
+      <w:r>
+        <w:t xml:space="preserve">project</w:t>
+      </w:r>
+      <w:r>
+        <w:t xml:space="preserve"> </w:t>
+      </w:r>
+      <w:r>
+        <w:t xml:space="preserve">directory</w:t>
+      </w:r>
+      <w:r>
+        <w:t xml:space="preserve"> </w:t>
+      </w:r>
+      <w:r>
+        <w:t xml:space="preserve">tree</w:t>
+      </w:r>
+    </w:p>
+    <w:p>
+      <w:pPr>
+        <w:pStyle w:val="Author"/>
+      </w:pPr>
+      <w:r>
+        <w:t xml:space="preserve">A.</w:t>
+      </w:r>
+      <w:r>
+        <w:t xml:space="preserve"> </w:t>
+      </w:r>
+      <w:r>
+        <w:t xml:space="preserve">Blejec,</w:t>
+      </w:r>
+      <w:r>
+        <w:t xml:space="preserve"> </w:t>
+      </w:r>
+      <w:r>
+        <w:t xml:space="preserve">...</w:t>
+      </w:r>
+      <w:r>
+        <w:t xml:space="preserve"> </w:t>
+      </w:r>
+      <w:r>
+        <w:t xml:space="preserve">,</w:t>
+      </w:r>
+      <w:r>
+        <w:t xml:space="preserve"> </w:t>
+      </w:r>
+      <w:r>
+        <w:t xml:space="preserve">K.</w:t>
+      </w:r>
+      <w:r>
+        <w:t xml:space="preserve"> </w:t>
+      </w:r>
+      <w:r>
+        <w:t xml:space="preserve">Gruden</w:t>
+      </w:r>
+    </w:p>
+    <w:p>
+      <w:pPr>
+        <w:pStyle w:val="Date"/>
+      </w:pPr>
+      <w:r>
+        <w:t xml:space="preserve">2016-11-21</w:t>
+      </w:r>
+    </w:p>
+    <w:p>
+      <w:pPr>
         <w:pStyle w:val="Heading1"/>
       </w:pPr>
-      <w:bookmarkStart w:id="21" w:name="pisa-tree-standard-project-directory-tree"/>
+      <w:bookmarkStart w:id="21" w:name="what-is-pisa-tree"/>
       <w:bookmarkEnd w:id="21"/>
       <w:r>
-        <w:t xml:space="preserve">pISA-tree: Standard project directory tree</w:t>
+        <w:t xml:space="preserve">What is pISA-tree?</w:t>
       </w:r>
     </w:p>
     <w:p>
@@ -274,7 +352,7 @@
     </w:p>
     <w:p>
       <w:pPr>
-        <w:pStyle w:val="Heading2"/>
+        <w:pStyle w:val="Heading1"/>
       </w:pPr>
       <w:bookmarkStart w:id="24" w:name="creation-of-the-directory-tree"/>
       <w:bookmarkEnd w:id="24"/>
@@ -284,7 +362,7 @@
     </w:p>
     <w:p>
       <w:pPr>
-        <w:pStyle w:val="Heading3"/>
+        <w:pStyle w:val="Heading2"/>
       </w:pPr>
       <w:bookmarkStart w:id="25" w:name="investigation"/>
       <w:bookmarkEnd w:id="25"/>
@@ -368,7 +446,7 @@
     </w:p>
     <w:p>
       <w:pPr>
-        <w:pStyle w:val="Heading3"/>
+        <w:pStyle w:val="Heading2"/>
       </w:pPr>
       <w:bookmarkStart w:id="26" w:name="study"/>
       <w:bookmarkEnd w:id="26"/>
@@ -509,7 +587,7 @@
     </w:p>
     <w:p>
       <w:pPr>
-        <w:pStyle w:val="Heading3"/>
+        <w:pStyle w:val="Heading2"/>
       </w:pPr>
       <w:bookmarkStart w:id="27" w:name="assay"/>
       <w:bookmarkEnd w:id="27"/>
@@ -629,7 +707,7 @@
     </w:p>
     <w:p>
       <w:pPr>
-        <w:pStyle w:val="Heading3"/>
+        <w:pStyle w:val="Heading2"/>
       </w:pPr>
       <w:bookmarkStart w:id="28" w:name="description-files"/>
       <w:bookmarkEnd w:id="28"/>
@@ -791,7 +869,7 @@
         <w:rPr>
           <w:rStyle w:val="VerbatimChar"/>
         </w:rPr>
-        <w:t xml:space="preserve">study.ini</w:t>
+        <w:t xml:space="preserve">common.ini</w:t>
       </w:r>
       <w:r>
         <w:t xml:space="preserve">, which is organized in the same way</w:t>
@@ -812,8 +890,241 @@
         <w:t xml:space="preserve"> </w:t>
       </w:r>
       <w:r>
-        <w:t xml:space="preserve">description files for studies and assays.</w:t>
-      </w:r>
+        <w:t xml:space="preserve">description files for investigations, studies, and assays.</w:t>
+      </w:r>
+    </w:p>
+    <w:p>
+      <w:pPr>
+        <w:pStyle w:val="Heading1"/>
+      </w:pPr>
+      <w:bookmarkStart w:id="29" w:name="auxiliary-batch-files"/>
+      <w:bookmarkEnd w:id="29"/>
+      <w:r>
+        <w:t xml:space="preserve">Auxiliary batch files</w:t>
+      </w:r>
+    </w:p>
+    <w:p>
+      <w:pPr>
+        <w:pStyle w:val="Heading2"/>
+      </w:pPr>
+      <w:bookmarkStart w:id="30" w:name="showdescription.bat"/>
+      <w:bookmarkEnd w:id="30"/>
+      <w:r>
+        <w:rPr>
+          <w:rStyle w:val="VerbatimChar"/>
+        </w:rPr>
+        <w:t xml:space="preserve">showDescription.bat</w:t>
+      </w:r>
+    </w:p>
+    <w:p>
+      <w:pPr>
+        <w:pStyle w:val="FirstParagraph"/>
+      </w:pPr>
+      <w:r>
+        <w:t xml:space="preserve">Collects all description files in a tree below the current level.</w:t>
+      </w:r>
+      <w:r>
+        <w:t xml:space="preserve"> </w:t>
+      </w:r>
+      <w:r>
+        <w:t xml:space="preserve">Descriptions are typeset in the file</w:t>
+      </w:r>
+      <w:r>
+        <w:t xml:space="preserve"> </w:t>
+      </w:r>
+      <w:r>
+        <w:rPr>
+          <w:b/>
+        </w:rPr>
+        <w:t xml:space="preserve">DESCRIPTION.MD</w:t>
+      </w:r>
+      <w:r>
+        <w:t xml:space="preserve">.</w:t>
+      </w:r>
+      <w:r>
+        <w:t xml:space="preserve"> </w:t>
+      </w:r>
+      <w:r>
+        <w:t xml:space="preserve">(plain text file in a</w:t>
+      </w:r>
+      <w:r>
+        <w:t xml:space="preserve"> </w:t>
+      </w:r>
+      <w:r>
+        <w:rPr>
+          <w:rStyle w:val="VerbatimChar"/>
+        </w:rPr>
+        <w:t xml:space="preserve">markdown</w:t>
+      </w:r>
+      <w:r>
+        <w:t xml:space="preserve"> </w:t>
+      </w:r>
+      <w:r>
+        <w:t xml:space="preserve">format)</w:t>
+      </w:r>
+    </w:p>
+    <w:p>
+      <w:pPr>
+        <w:pStyle w:val="Heading2"/>
+      </w:pPr>
+      <w:bookmarkStart w:id="31" w:name="xcheckdescription.bat"/>
+      <w:bookmarkEnd w:id="31"/>
+      <w:r>
+        <w:rPr>
+          <w:rStyle w:val="VerbatimChar"/>
+        </w:rPr>
+        <w:t xml:space="preserve">xcheckDescription.bat</w:t>
+      </w:r>
+    </w:p>
+    <w:p>
+      <w:pPr>
+        <w:pStyle w:val="FirstParagraph"/>
+      </w:pPr>
+      <w:r>
+        <w:t xml:space="preserve">Checks all description files for missing required information (</w:t>
+      </w:r>
+      <w:r>
+        <w:rPr>
+          <w:i/>
+        </w:rPr>
+        <w:t xml:space="preserve">)in a tree below the current</w:t>
+      </w:r>
+      <w:r>
+        <w:rPr>
+          <w:i/>
+        </w:rPr>
+        <w:t xml:space="preserve"> </w:t>
+      </w:r>
+      <w:r>
+        <w:rPr>
+          <w:i/>
+        </w:rPr>
+        <w:t xml:space="preserve">level. Produces file</w:t>
+      </w:r>
+      <w:r>
+        <w:rPr>
+          <w:i/>
+        </w:rPr>
+        <w:t xml:space="preserve"> </w:t>
+      </w:r>
+      <w:r>
+        <w:rPr>
+          <w:b/>
+          <w:i/>
+        </w:rPr>
+        <w:t xml:space="preserve">xCheckDescription.md</w:t>
+      </w:r>
+      <w:r>
+        <w:rPr>
+          <w:i/>
+        </w:rPr>
+        <w:t xml:space="preserve"> </w:t>
+      </w:r>
+      <w:r>
+        <w:rPr>
+          <w:i/>
+        </w:rPr>
+        <w:t xml:space="preserve">which is similar to one produced by</w:t>
+      </w:r>
+      <w:r>
+        <w:rPr>
+          <w:i/>
+        </w:rPr>
+        <w:t xml:space="preserve"> </w:t>
+      </w:r>
+      <w:r>
+        <w:rPr>
+          <w:rStyle w:val="VerbatimChar"/>
+          <w:i/>
+        </w:rPr>
+        <w:t xml:space="preserve">showDescription.bat</w:t>
+      </w:r>
+      <w:r>
+        <w:rPr>
+          <w:i/>
+        </w:rPr>
+        <w:t xml:space="preserve"> </w:t>
+      </w:r>
+      <w:r>
+        <w:rPr>
+          <w:i/>
+        </w:rPr>
+        <w:t xml:space="preserve">but lists only lines with asterisks (</w:t>
+      </w:r>
+      <w:r>
+        <w:t xml:space="preserve">).</w:t>
+      </w:r>
+    </w:p>
+    <w:p>
+      <w:pPr>
+        <w:pStyle w:val="Heading2"/>
+      </w:pPr>
+      <w:bookmarkStart w:id="32" w:name="showtree.bat"/>
+      <w:bookmarkEnd w:id="32"/>
+      <w:r>
+        <w:rPr>
+          <w:rStyle w:val="VerbatimChar"/>
+        </w:rPr>
+        <w:t xml:space="preserve">showTree.bat</w:t>
+      </w:r>
+    </w:p>
+    <w:p>
+      <w:pPr>
+        <w:pStyle w:val="FirstParagraph"/>
+      </w:pPr>
+      <w:r>
+        <w:t xml:space="preserve">List a directory tree below the current level in the file</w:t>
+      </w:r>
+      <w:r>
+        <w:t xml:space="preserve"> </w:t>
+      </w:r>
+      <w:r>
+        <w:rPr>
+          <w:b/>
+        </w:rPr>
+        <w:t xml:space="preserve">TREE.TXT</w:t>
+      </w:r>
+      <w:r>
+        <w:t xml:space="preserve">.</w:t>
+      </w:r>
+    </w:p>
+    <w:p>
+      <w:pPr>
+        <w:pStyle w:val="Heading2"/>
+      </w:pPr>
+      <w:bookmarkStart w:id="33" w:name="update.bat"/>
+      <w:bookmarkEnd w:id="33"/>
+      <w:r>
+        <w:rPr>
+          <w:rStyle w:val="VerbatimChar"/>
+        </w:rPr>
+        <w:t xml:space="preserve">update.bat</w:t>
+      </w:r>
+    </w:p>
+    <w:p>
+      <w:pPr>
+        <w:pStyle w:val="FirstParagraph"/>
+      </w:pPr>
+      <w:r>
+        <w:t xml:space="preserve">Replaces batch files in existing tree with the updated versions in the project directory.</w:t>
+      </w:r>
+      <w:r>
+        <w:t xml:space="preserve"> </w:t>
+      </w:r>
+      <w:r>
+        <w:t xml:space="preserve">Use after update from</w:t>
+      </w:r>
+      <w:r>
+        <w:t xml:space="preserve"> </w:t>
+      </w:r>
+      <w:hyperlink r:id="rId34">
+        <w:r>
+          <w:rPr>
+            <w:rStyle w:val="Hyperlink"/>
+          </w:rPr>
+          <w:t xml:space="preserve">GitHub</w:t>
+        </w:r>
+      </w:hyperlink>
     </w:p>
     <w:sectPr/>
   </w:body>
@@ -923,7 +1234,7 @@
     </w:lvl>
   </w:abstractNum>
   <w:abstractNum w:abstractNumId="990">
-    <w:nsid w:val="dcf1a3eb"/>
+    <w:nsid w:val="5c3d3bf4"/>
     <w:multiLevelType w:val="multilevel"/>
     <w:lvl w:ilvl="0">
       <w:numFmt w:val="bullet"/>
@@ -1004,7 +1315,7 @@
     </w:lvl>
   </w:abstractNum>
   <w:abstractNum w:abstractNumId="991">
-    <w:nsid w:val="fbe1f7c3"/>
+    <w:nsid w:val="fe5020fa"/>
     <w:multiLevelType w:val="multilevel"/>
     <w:lvl w:ilvl="0">
       <w:numFmt w:val="bullet"/>
@@ -1085,7 +1396,7 @@
     </w:lvl>
   </w:abstractNum>
   <w:abstractNum w:abstractNumId="99411">
-    <w:nsid w:val="9b55ddd3"/>
+    <w:nsid w:val="2ce4e671"/>
     <w:multiLevelType w:val="multilevel"/>
     <w:lvl w:ilvl="0">
       <w:start w:val="1"/>

</xml_diff>